<commit_message>
Se agrega ventasja y desventajas de SQL
</commit_message>
<xml_diff>
--- a/Bases Relacionales y NO Relacionales.docx
+++ b/Bases Relacionales y NO Relacionales.docx
@@ -5,10 +5,17 @@
     <w:p>
       <w:pPr>
         <w:pStyle w:val="Normal"/>
-        <w:rPr/>
-      </w:pPr>
-      <w:r>
-        <w:rPr/>
+        <w:rPr>
+          <w:b/>
+          <w:b/>
+          <w:bCs/>
+        </w:rPr>
+      </w:pPr>
+      <w:r>
+        <w:rPr>
+          <w:b/>
+          <w:bCs/>
+        </w:rPr>
         <w:t>Bases Relacionales (SQL)</w:t>
       </w:r>
     </w:p>
@@ -19,27 +26,436 @@
       </w:pPr>
       <w:r>
         <w:rPr/>
+      </w:r>
+    </w:p>
+    <w:p>
+      <w:pPr>
+        <w:pStyle w:val="Normal"/>
+        <w:rPr>
+          <w:b/>
+          <w:b/>
+          <w:bCs/>
+        </w:rPr>
+      </w:pPr>
+      <w:r>
+        <w:rPr>
+          <w:b/>
+          <w:bCs/>
+        </w:rPr>
         <w:t>Definición</w:t>
       </w:r>
     </w:p>
     <w:p>
       <w:pPr>
         <w:pStyle w:val="Normal"/>
-        <w:rPr/>
-      </w:pPr>
-      <w:r>
-        <w:rPr/>
+        <w:jc w:val="both"/>
+        <w:rPr/>
+      </w:pPr>
+      <w:r>
+        <w:rPr/>
+        <w:t xml:space="preserve">Son bases de datos que se basan en un lenguaje de consulta estructurada. </w:t>
+      </w:r>
+      <w:r>
+        <w:rPr>
+          <w:rFonts w:eastAsia="Calibri" w:cs="" w:cstheme="minorBidi" w:eastAsiaTheme="minorHAnsi"/>
+          <w:b w:val="false"/>
+          <w:i w:val="false"/>
+          <w:caps w:val="false"/>
+          <w:smallCaps w:val="false"/>
+          <w:color w:val="00000A"/>
+          <w:spacing w:val="0"/>
+          <w:kern w:val="0"/>
+          <w:sz w:val="22"/>
+          <w:szCs w:val="22"/>
+          <w:lang w:val="es-EC" w:eastAsia="en-US" w:bidi="ar-SA"/>
+        </w:rPr>
+        <w:t xml:space="preserve">Una de sus características es el manejo del </w:t>
+      </w:r>
+      <w:r>
+        <w:rPr>
+          <w:rFonts w:eastAsia="Calibri" w:cs="" w:cstheme="minorBidi" w:eastAsiaTheme="minorHAnsi"/>
+          <w:b w:val="false"/>
+          <w:i w:val="false"/>
+          <w:caps w:val="false"/>
+          <w:smallCaps w:val="false"/>
+          <w:strike w:val="false"/>
+          <w:dstrike w:val="false"/>
+          <w:color w:val="00000A"/>
+          <w:spacing w:val="0"/>
+          <w:kern w:val="0"/>
+          <w:sz w:val="22"/>
+          <w:szCs w:val="22"/>
+          <w:highlight w:val="white"/>
+          <w:u w:val="none"/>
+          <w:effect w:val="none"/>
+          <w:lang w:val="es-EC" w:eastAsia="en-US" w:bidi="ar-SA"/>
+        </w:rPr>
+        <w:t xml:space="preserve">álgebra </w:t>
+      </w:r>
+      <w:r>
+        <w:rPr>
+          <w:rFonts w:eastAsia="Calibri" w:cs="" w:cstheme="minorBidi" w:eastAsiaTheme="minorHAnsi"/>
+          <w:b w:val="false"/>
+          <w:i w:val="false"/>
+          <w:caps w:val="false"/>
+          <w:smallCaps w:val="false"/>
+          <w:color w:val="00000A"/>
+          <w:spacing w:val="0"/>
+          <w:kern w:val="0"/>
+          <w:sz w:val="22"/>
+          <w:szCs w:val="22"/>
+          <w:lang w:val="es-EC" w:eastAsia="en-US" w:bidi="ar-SA"/>
+        </w:rPr>
+        <w:t xml:space="preserve">y el </w:t>
+      </w:r>
+      <w:r>
+        <w:rPr>
+          <w:rFonts w:eastAsia="Calibri" w:cs="" w:cstheme="minorBidi" w:eastAsiaTheme="minorHAnsi"/>
+          <w:b w:val="false"/>
+          <w:i w:val="false"/>
+          <w:caps w:val="false"/>
+          <w:smallCaps w:val="false"/>
+          <w:strike w:val="false"/>
+          <w:dstrike w:val="false"/>
+          <w:color w:val="00000A"/>
+          <w:spacing w:val="0"/>
+          <w:kern w:val="0"/>
+          <w:sz w:val="22"/>
+          <w:szCs w:val="22"/>
+          <w:highlight w:val="white"/>
+          <w:u w:val="none"/>
+          <w:effect w:val="none"/>
+          <w:lang w:val="es-EC" w:eastAsia="en-US" w:bidi="ar-SA"/>
+        </w:rPr>
+        <w:t xml:space="preserve">cálculo relacional </w:t>
+      </w:r>
+      <w:r>
+        <w:rPr>
+          <w:rFonts w:eastAsia="Calibri" w:cs="" w:cstheme="minorBidi" w:eastAsiaTheme="minorHAnsi"/>
+          <w:b w:val="false"/>
+          <w:i w:val="false"/>
+          <w:caps w:val="false"/>
+          <w:smallCaps w:val="false"/>
+          <w:color w:val="00000A"/>
+          <w:spacing w:val="0"/>
+          <w:kern w:val="0"/>
+          <w:sz w:val="22"/>
+          <w:szCs w:val="22"/>
+          <w:lang w:val="es-EC" w:eastAsia="en-US" w:bidi="ar-SA"/>
+        </w:rPr>
+        <w:t xml:space="preserve">que permiten efectuar </w:t>
+      </w:r>
+      <w:r>
+        <w:rPr>
+          <w:rFonts w:eastAsia="Calibri" w:cs="" w:cstheme="minorBidi" w:eastAsiaTheme="minorHAnsi"/>
+          <w:b w:val="false"/>
+          <w:i w:val="false"/>
+          <w:caps w:val="false"/>
+          <w:smallCaps w:val="false"/>
+          <w:strike w:val="false"/>
+          <w:dstrike w:val="false"/>
+          <w:color w:val="00000A"/>
+          <w:spacing w:val="0"/>
+          <w:kern w:val="0"/>
+          <w:sz w:val="22"/>
+          <w:szCs w:val="22"/>
+          <w:highlight w:val="white"/>
+          <w:u w:val="none"/>
+          <w:effect w:val="none"/>
+          <w:lang w:val="es-EC" w:eastAsia="en-US" w:bidi="ar-SA"/>
+        </w:rPr>
+        <w:t xml:space="preserve">consultas </w:t>
+      </w:r>
+      <w:r>
+        <w:rPr>
+          <w:rFonts w:eastAsia="Calibri" w:cs="" w:cstheme="minorBidi" w:eastAsiaTheme="minorHAnsi"/>
+          <w:b w:val="false"/>
+          <w:i w:val="false"/>
+          <w:caps w:val="false"/>
+          <w:smallCaps w:val="false"/>
+          <w:color w:val="00000A"/>
+          <w:spacing w:val="0"/>
+          <w:kern w:val="0"/>
+          <w:sz w:val="22"/>
+          <w:szCs w:val="22"/>
+          <w:lang w:val="es-EC" w:eastAsia="en-US" w:bidi="ar-SA"/>
+        </w:rPr>
+        <w:t xml:space="preserve">con el fin de recuperar, de forma sencilla, </w:t>
+      </w:r>
+      <w:r>
+        <w:rPr>
+          <w:rFonts w:eastAsia="Calibri" w:cs="" w:cstheme="minorBidi" w:eastAsiaTheme="minorHAnsi"/>
+          <w:b w:val="false"/>
+          <w:i w:val="false"/>
+          <w:caps w:val="false"/>
+          <w:smallCaps w:val="false"/>
+          <w:strike w:val="false"/>
+          <w:dstrike w:val="false"/>
+          <w:color w:val="00000A"/>
+          <w:spacing w:val="0"/>
+          <w:kern w:val="0"/>
+          <w:sz w:val="22"/>
+          <w:szCs w:val="22"/>
+          <w:highlight w:val="white"/>
+          <w:u w:val="none"/>
+          <w:effect w:val="none"/>
+          <w:lang w:val="es-EC" w:eastAsia="en-US" w:bidi="ar-SA"/>
+        </w:rPr>
+        <w:t xml:space="preserve">información </w:t>
+      </w:r>
+      <w:r>
+        <w:rPr>
+          <w:rFonts w:eastAsia="Calibri" w:cs="" w:cstheme="minorBidi" w:eastAsiaTheme="minorHAnsi"/>
+          <w:b w:val="false"/>
+          <w:i w:val="false"/>
+          <w:caps w:val="false"/>
+          <w:smallCaps w:val="false"/>
+          <w:color w:val="00000A"/>
+          <w:spacing w:val="0"/>
+          <w:kern w:val="0"/>
+          <w:sz w:val="22"/>
+          <w:szCs w:val="22"/>
+          <w:lang w:val="es-EC" w:eastAsia="en-US" w:bidi="ar-SA"/>
+        </w:rPr>
+        <w:t xml:space="preserve">de </w:t>
+      </w:r>
+      <w:r>
+        <w:rPr>
+          <w:rFonts w:eastAsia="Calibri" w:cs="" w:cstheme="minorBidi" w:eastAsiaTheme="minorHAnsi"/>
+          <w:b w:val="false"/>
+          <w:i w:val="false"/>
+          <w:caps w:val="false"/>
+          <w:smallCaps w:val="false"/>
+          <w:strike w:val="false"/>
+          <w:dstrike w:val="false"/>
+          <w:color w:val="00000A"/>
+          <w:spacing w:val="0"/>
+          <w:kern w:val="0"/>
+          <w:sz w:val="22"/>
+          <w:szCs w:val="22"/>
+          <w:highlight w:val="white"/>
+          <w:u w:val="none"/>
+          <w:effect w:val="none"/>
+          <w:lang w:val="es-EC" w:eastAsia="en-US" w:bidi="ar-SA"/>
+        </w:rPr>
+        <w:t>bases de datos</w:t>
+      </w:r>
+      <w:r>
+        <w:rPr>
+          <w:rFonts w:eastAsia="Calibri" w:cs="" w:cstheme="minorBidi" w:eastAsiaTheme="minorHAnsi"/>
+          <w:b w:val="false"/>
+          <w:i w:val="false"/>
+          <w:caps w:val="false"/>
+          <w:smallCaps w:val="false"/>
+          <w:color w:val="00000A"/>
+          <w:spacing w:val="0"/>
+          <w:kern w:val="0"/>
+          <w:sz w:val="22"/>
+          <w:szCs w:val="22"/>
+          <w:lang w:val="es-EC" w:eastAsia="en-US" w:bidi="ar-SA"/>
+        </w:rPr>
+        <w:t>, así como hacer cambios en ellas.</w:t>
+      </w:r>
+    </w:p>
+    <w:p>
+      <w:pPr>
+        <w:pStyle w:val="Normal"/>
+        <w:rPr>
+          <w:b/>
+          <w:b/>
+          <w:bCs/>
+        </w:rPr>
+      </w:pPr>
+      <w:r>
+        <w:rPr>
+          <w:b/>
+          <w:bCs/>
+        </w:rPr>
         <w:t>Ventajas</w:t>
       </w:r>
     </w:p>
     <w:p>
       <w:pPr>
         <w:pStyle w:val="Normal"/>
-        <w:rPr/>
-      </w:pPr>
-      <w:r>
-        <w:rPr/>
+        <w:numPr>
+          <w:ilvl w:val="0"/>
+          <w:numId w:val="1"/>
+        </w:numPr>
+        <w:rPr/>
+      </w:pPr>
+      <w:r>
+        <w:rPr/>
+        <w:t>Rápidos para operaciones complejas.</w:t>
+      </w:r>
+    </w:p>
+    <w:p>
+      <w:pPr>
+        <w:pStyle w:val="Normal"/>
+        <w:numPr>
+          <w:ilvl w:val="0"/>
+          <w:numId w:val="1"/>
+        </w:numPr>
+        <w:rPr/>
+      </w:pPr>
+      <w:r>
+        <w:rPr/>
+        <w:t>Mayores soportes dados por los fabricantes durante muchos años.</w:t>
+      </w:r>
+    </w:p>
+    <w:p>
+      <w:pPr>
+        <w:pStyle w:val="Normal"/>
+        <w:numPr>
+          <w:ilvl w:val="0"/>
+          <w:numId w:val="1"/>
+        </w:numPr>
+        <w:rPr/>
+      </w:pPr>
+      <w:r>
+        <w:rPr/>
+        <w:t>Atomocidad, o se hace la operación entera o no se la hace, se usa rollback.</w:t>
+      </w:r>
+    </w:p>
+    <w:p>
+      <w:pPr>
+        <w:pStyle w:val="Normal"/>
+        <w:numPr>
+          <w:ilvl w:val="0"/>
+          <w:numId w:val="1"/>
+        </w:numPr>
+        <w:rPr/>
+      </w:pPr>
+      <w:r>
+        <w:rPr/>
+        <w:t>Se exige requisitos de integridad en los datos.</w:t>
+      </w:r>
+    </w:p>
+    <w:p>
+      <w:pPr>
+        <w:pStyle w:val="Normal"/>
+        <w:rPr/>
+      </w:pPr>
+      <w:r>
+        <w:rPr/>
+      </w:r>
+    </w:p>
+    <w:p>
+      <w:pPr>
+        <w:pStyle w:val="Normal"/>
+        <w:rPr/>
+      </w:pPr>
+      <w:r>
+        <w:rPr/>
+      </w:r>
+    </w:p>
+    <w:p>
+      <w:pPr>
+        <w:pStyle w:val="Normal"/>
+        <w:rPr>
+          <w:b/>
+          <w:b/>
+          <w:bCs/>
+        </w:rPr>
+      </w:pPr>
+      <w:r>
+        <w:rPr>
+          <w:b/>
+          <w:bCs/>
+        </w:rPr>
         <w:t>Desventajas</w:t>
+      </w:r>
+    </w:p>
+    <w:p>
+      <w:pPr>
+        <w:pStyle w:val="Normal"/>
+        <w:rPr/>
+      </w:pPr>
+      <w:r>
+        <w:rPr/>
+      </w:r>
+    </w:p>
+    <w:p>
+      <w:pPr>
+        <w:pStyle w:val="Normal"/>
+        <w:numPr>
+          <w:ilvl w:val="0"/>
+          <w:numId w:val="2"/>
+        </w:numPr>
+        <w:rPr/>
+      </w:pPr>
+      <w:r>
+        <w:rPr/>
+        <w:t>Escalamiento, se requiere recursos costosos.</w:t>
+      </w:r>
+    </w:p>
+    <w:p>
+      <w:pPr>
+        <w:pStyle w:val="Normal"/>
+        <w:numPr>
+          <w:ilvl w:val="0"/>
+          <w:numId w:val="2"/>
+        </w:numPr>
+        <w:rPr/>
+      </w:pPr>
+      <w:r>
+        <w:rPr/>
+        <w:t>Complejidad, se debe transformar los datos en tablas.</w:t>
+      </w:r>
+    </w:p>
+    <w:p>
+      <w:pPr>
+        <w:pStyle w:val="Normal"/>
+        <w:numPr>
+          <w:ilvl w:val="0"/>
+          <w:numId w:val="2"/>
+        </w:numPr>
+        <w:rPr/>
+      </w:pPr>
+      <w:r>
+        <w:rPr/>
+        <w:t>SQL, es conveniente con datos estructurados, pero usar la información con otros tipos de estructura es dificultoso.</w:t>
+      </w:r>
+    </w:p>
+    <w:p>
+      <w:pPr>
+        <w:pStyle w:val="Normal"/>
+        <w:numPr>
+          <w:ilvl w:val="0"/>
+          <w:numId w:val="2"/>
+        </w:numPr>
+        <w:rPr/>
+      </w:pPr>
+      <w:r>
+        <w:rPr/>
+        <w:t>Tiempo para instanciar la base el lento con respecto a los Nosql.</w:t>
+      </w:r>
+    </w:p>
+    <w:p>
+      <w:pPr>
+        <w:pStyle w:val="Normal"/>
+        <w:numPr>
+          <w:ilvl w:val="0"/>
+          <w:numId w:val="2"/>
+        </w:numPr>
+        <w:rPr/>
+      </w:pPr>
+      <w:r>
+        <w:rPr/>
+        <w:t>Lento para escritura con respecto a la NoSQL</w:t>
+      </w:r>
+    </w:p>
+    <w:p>
+      <w:pPr>
+        <w:pStyle w:val="Normal"/>
+        <w:numPr>
+          <w:ilvl w:val="0"/>
+          <w:numId w:val="2"/>
+        </w:numPr>
+        <w:rPr/>
+      </w:pPr>
+      <w:r>
+        <w:rPr/>
+        <w:t>Conjuntos de características, para mantener integridad de la información.</w:t>
       </w:r>
     </w:p>
     <w:p>
@@ -163,13 +579,410 @@
 </w:document>
 </file>
 
+<file path=word/numbering.xml><?xml version="1.0" encoding="utf-8"?>
+<w:numbering xmlns:w="http://schemas.openxmlformats.org/wordprocessingml/2006/main" xmlns:o="urn:schemas-microsoft-com:office:office" xmlns:r="http://schemas.openxmlformats.org/officeDocument/2006/relationships" xmlns:v="urn:schemas-microsoft-com:vml">
+  <w:abstractNum w:abstractNumId="1">
+    <w:lvl w:ilvl="0">
+      <w:start w:val="1"/>
+      <w:numFmt w:val="bullet"/>
+      <w:lvlText w:val=""/>
+      <w:lvlJc w:val="left"/>
+      <w:pPr>
+        <w:tabs>
+          <w:tab w:val="num" w:pos="720"/>
+        </w:tabs>
+        <w:ind w:left="720" w:hanging="360"/>
+      </w:pPr>
+      <w:rPr>
+        <w:rFonts w:ascii="Symbol" w:hAnsi="Symbol" w:cs="Symbol" w:hint="default"/>
+        <w:rFonts w:cs="OpenSymbol"/>
+      </w:rPr>
+    </w:lvl>
+    <w:lvl w:ilvl="1">
+      <w:start w:val="1"/>
+      <w:numFmt w:val="bullet"/>
+      <w:lvlText w:val="◦"/>
+      <w:lvlJc w:val="left"/>
+      <w:pPr>
+        <w:tabs>
+          <w:tab w:val="num" w:pos="1080"/>
+        </w:tabs>
+        <w:ind w:left="1080" w:hanging="360"/>
+      </w:pPr>
+      <w:rPr>
+        <w:rFonts w:ascii="OpenSymbol" w:hAnsi="OpenSymbol" w:cs="OpenSymbol" w:hint="default"/>
+        <w:rFonts w:cs="OpenSymbol"/>
+      </w:rPr>
+    </w:lvl>
+    <w:lvl w:ilvl="2">
+      <w:start w:val="1"/>
+      <w:numFmt w:val="bullet"/>
+      <w:lvlText w:val="▪"/>
+      <w:lvlJc w:val="left"/>
+      <w:pPr>
+        <w:tabs>
+          <w:tab w:val="num" w:pos="1440"/>
+        </w:tabs>
+        <w:ind w:left="1440" w:hanging="360"/>
+      </w:pPr>
+      <w:rPr>
+        <w:rFonts w:ascii="OpenSymbol" w:hAnsi="OpenSymbol" w:cs="OpenSymbol" w:hint="default"/>
+        <w:rFonts w:cs="OpenSymbol"/>
+      </w:rPr>
+    </w:lvl>
+    <w:lvl w:ilvl="3">
+      <w:start w:val="1"/>
+      <w:numFmt w:val="bullet"/>
+      <w:lvlText w:val=""/>
+      <w:lvlJc w:val="left"/>
+      <w:pPr>
+        <w:tabs>
+          <w:tab w:val="num" w:pos="1800"/>
+        </w:tabs>
+        <w:ind w:left="1800" w:hanging="360"/>
+      </w:pPr>
+      <w:rPr>
+        <w:rFonts w:ascii="Symbol" w:hAnsi="Symbol" w:cs="Symbol" w:hint="default"/>
+        <w:rFonts w:cs="OpenSymbol"/>
+      </w:rPr>
+    </w:lvl>
+    <w:lvl w:ilvl="4">
+      <w:start w:val="1"/>
+      <w:numFmt w:val="bullet"/>
+      <w:lvlText w:val="◦"/>
+      <w:lvlJc w:val="left"/>
+      <w:pPr>
+        <w:tabs>
+          <w:tab w:val="num" w:pos="2160"/>
+        </w:tabs>
+        <w:ind w:left="2160" w:hanging="360"/>
+      </w:pPr>
+      <w:rPr>
+        <w:rFonts w:ascii="OpenSymbol" w:hAnsi="OpenSymbol" w:cs="OpenSymbol" w:hint="default"/>
+        <w:rFonts w:cs="OpenSymbol"/>
+      </w:rPr>
+    </w:lvl>
+    <w:lvl w:ilvl="5">
+      <w:start w:val="1"/>
+      <w:numFmt w:val="bullet"/>
+      <w:lvlText w:val="▪"/>
+      <w:lvlJc w:val="left"/>
+      <w:pPr>
+        <w:tabs>
+          <w:tab w:val="num" w:pos="2520"/>
+        </w:tabs>
+        <w:ind w:left="2520" w:hanging="360"/>
+      </w:pPr>
+      <w:rPr>
+        <w:rFonts w:ascii="OpenSymbol" w:hAnsi="OpenSymbol" w:cs="OpenSymbol" w:hint="default"/>
+        <w:rFonts w:cs="OpenSymbol"/>
+      </w:rPr>
+    </w:lvl>
+    <w:lvl w:ilvl="6">
+      <w:start w:val="1"/>
+      <w:numFmt w:val="bullet"/>
+      <w:lvlText w:val=""/>
+      <w:lvlJc w:val="left"/>
+      <w:pPr>
+        <w:tabs>
+          <w:tab w:val="num" w:pos="2880"/>
+        </w:tabs>
+        <w:ind w:left="2880" w:hanging="360"/>
+      </w:pPr>
+      <w:rPr>
+        <w:rFonts w:ascii="Symbol" w:hAnsi="Symbol" w:cs="Symbol" w:hint="default"/>
+        <w:rFonts w:cs="OpenSymbol"/>
+      </w:rPr>
+    </w:lvl>
+    <w:lvl w:ilvl="7">
+      <w:start w:val="1"/>
+      <w:numFmt w:val="bullet"/>
+      <w:lvlText w:val="◦"/>
+      <w:lvlJc w:val="left"/>
+      <w:pPr>
+        <w:tabs>
+          <w:tab w:val="num" w:pos="3240"/>
+        </w:tabs>
+        <w:ind w:left="3240" w:hanging="360"/>
+      </w:pPr>
+      <w:rPr>
+        <w:rFonts w:ascii="OpenSymbol" w:hAnsi="OpenSymbol" w:cs="OpenSymbol" w:hint="default"/>
+        <w:rFonts w:cs="OpenSymbol"/>
+      </w:rPr>
+    </w:lvl>
+    <w:lvl w:ilvl="8">
+      <w:start w:val="1"/>
+      <w:numFmt w:val="bullet"/>
+      <w:lvlText w:val="▪"/>
+      <w:lvlJc w:val="left"/>
+      <w:pPr>
+        <w:tabs>
+          <w:tab w:val="num" w:pos="3600"/>
+        </w:tabs>
+        <w:ind w:left="3600" w:hanging="360"/>
+      </w:pPr>
+      <w:rPr>
+        <w:rFonts w:ascii="OpenSymbol" w:hAnsi="OpenSymbol" w:cs="OpenSymbol" w:hint="default"/>
+        <w:rFonts w:cs="OpenSymbol"/>
+      </w:rPr>
+    </w:lvl>
+  </w:abstractNum>
+  <w:abstractNum w:abstractNumId="2">
+    <w:lvl w:ilvl="0">
+      <w:start w:val="1"/>
+      <w:numFmt w:val="bullet"/>
+      <w:lvlText w:val=""/>
+      <w:lvlJc w:val="left"/>
+      <w:pPr>
+        <w:tabs>
+          <w:tab w:val="num" w:pos="720"/>
+        </w:tabs>
+        <w:ind w:left="720" w:hanging="360"/>
+      </w:pPr>
+      <w:rPr>
+        <w:rFonts w:ascii="Symbol" w:hAnsi="Symbol" w:cs="Symbol" w:hint="default"/>
+        <w:rFonts w:cs="OpenSymbol"/>
+      </w:rPr>
+    </w:lvl>
+    <w:lvl w:ilvl="1">
+      <w:start w:val="1"/>
+      <w:numFmt w:val="bullet"/>
+      <w:lvlText w:val="◦"/>
+      <w:lvlJc w:val="left"/>
+      <w:pPr>
+        <w:tabs>
+          <w:tab w:val="num" w:pos="1080"/>
+        </w:tabs>
+        <w:ind w:left="1080" w:hanging="360"/>
+      </w:pPr>
+      <w:rPr>
+        <w:rFonts w:ascii="OpenSymbol" w:hAnsi="OpenSymbol" w:cs="OpenSymbol" w:hint="default"/>
+        <w:rFonts w:cs="OpenSymbol"/>
+      </w:rPr>
+    </w:lvl>
+    <w:lvl w:ilvl="2">
+      <w:start w:val="1"/>
+      <w:numFmt w:val="bullet"/>
+      <w:lvlText w:val="▪"/>
+      <w:lvlJc w:val="left"/>
+      <w:pPr>
+        <w:tabs>
+          <w:tab w:val="num" w:pos="1440"/>
+        </w:tabs>
+        <w:ind w:left="1440" w:hanging="360"/>
+      </w:pPr>
+      <w:rPr>
+        <w:rFonts w:ascii="OpenSymbol" w:hAnsi="OpenSymbol" w:cs="OpenSymbol" w:hint="default"/>
+        <w:rFonts w:cs="OpenSymbol"/>
+      </w:rPr>
+    </w:lvl>
+    <w:lvl w:ilvl="3">
+      <w:start w:val="1"/>
+      <w:numFmt w:val="bullet"/>
+      <w:lvlText w:val=""/>
+      <w:lvlJc w:val="left"/>
+      <w:pPr>
+        <w:tabs>
+          <w:tab w:val="num" w:pos="1800"/>
+        </w:tabs>
+        <w:ind w:left="1800" w:hanging="360"/>
+      </w:pPr>
+      <w:rPr>
+        <w:rFonts w:ascii="Symbol" w:hAnsi="Symbol" w:cs="Symbol" w:hint="default"/>
+        <w:rFonts w:cs="OpenSymbol"/>
+      </w:rPr>
+    </w:lvl>
+    <w:lvl w:ilvl="4">
+      <w:start w:val="1"/>
+      <w:numFmt w:val="bullet"/>
+      <w:lvlText w:val="◦"/>
+      <w:lvlJc w:val="left"/>
+      <w:pPr>
+        <w:tabs>
+          <w:tab w:val="num" w:pos="2160"/>
+        </w:tabs>
+        <w:ind w:left="2160" w:hanging="360"/>
+      </w:pPr>
+      <w:rPr>
+        <w:rFonts w:ascii="OpenSymbol" w:hAnsi="OpenSymbol" w:cs="OpenSymbol" w:hint="default"/>
+        <w:rFonts w:cs="OpenSymbol"/>
+      </w:rPr>
+    </w:lvl>
+    <w:lvl w:ilvl="5">
+      <w:start w:val="1"/>
+      <w:numFmt w:val="bullet"/>
+      <w:lvlText w:val="▪"/>
+      <w:lvlJc w:val="left"/>
+      <w:pPr>
+        <w:tabs>
+          <w:tab w:val="num" w:pos="2520"/>
+        </w:tabs>
+        <w:ind w:left="2520" w:hanging="360"/>
+      </w:pPr>
+      <w:rPr>
+        <w:rFonts w:ascii="OpenSymbol" w:hAnsi="OpenSymbol" w:cs="OpenSymbol" w:hint="default"/>
+        <w:rFonts w:cs="OpenSymbol"/>
+      </w:rPr>
+    </w:lvl>
+    <w:lvl w:ilvl="6">
+      <w:start w:val="1"/>
+      <w:numFmt w:val="bullet"/>
+      <w:lvlText w:val=""/>
+      <w:lvlJc w:val="left"/>
+      <w:pPr>
+        <w:tabs>
+          <w:tab w:val="num" w:pos="2880"/>
+        </w:tabs>
+        <w:ind w:left="2880" w:hanging="360"/>
+      </w:pPr>
+      <w:rPr>
+        <w:rFonts w:ascii="Symbol" w:hAnsi="Symbol" w:cs="Symbol" w:hint="default"/>
+        <w:rFonts w:cs="OpenSymbol"/>
+      </w:rPr>
+    </w:lvl>
+    <w:lvl w:ilvl="7">
+      <w:start w:val="1"/>
+      <w:numFmt w:val="bullet"/>
+      <w:lvlText w:val="◦"/>
+      <w:lvlJc w:val="left"/>
+      <w:pPr>
+        <w:tabs>
+          <w:tab w:val="num" w:pos="3240"/>
+        </w:tabs>
+        <w:ind w:left="3240" w:hanging="360"/>
+      </w:pPr>
+      <w:rPr>
+        <w:rFonts w:ascii="OpenSymbol" w:hAnsi="OpenSymbol" w:cs="OpenSymbol" w:hint="default"/>
+        <w:rFonts w:cs="OpenSymbol"/>
+      </w:rPr>
+    </w:lvl>
+    <w:lvl w:ilvl="8">
+      <w:start w:val="1"/>
+      <w:numFmt w:val="bullet"/>
+      <w:lvlText w:val="▪"/>
+      <w:lvlJc w:val="left"/>
+      <w:pPr>
+        <w:tabs>
+          <w:tab w:val="num" w:pos="3600"/>
+        </w:tabs>
+        <w:ind w:left="3600" w:hanging="360"/>
+      </w:pPr>
+      <w:rPr>
+        <w:rFonts w:ascii="OpenSymbol" w:hAnsi="OpenSymbol" w:cs="OpenSymbol" w:hint="default"/>
+        <w:rFonts w:cs="OpenSymbol"/>
+      </w:rPr>
+    </w:lvl>
+  </w:abstractNum>
+  <w:abstractNum w:abstractNumId="3">
+    <w:lvl w:ilvl="0">
+      <w:start w:val="1"/>
+      <w:numFmt w:val="none"/>
+      <w:suff w:val="nothing"/>
+      <w:lvlText w:val=""/>
+      <w:lvlJc w:val="left"/>
+      <w:pPr>
+        <w:ind w:left="0" w:hanging="0"/>
+      </w:pPr>
+    </w:lvl>
+    <w:lvl w:ilvl="1">
+      <w:start w:val="1"/>
+      <w:numFmt w:val="none"/>
+      <w:suff w:val="nothing"/>
+      <w:lvlText w:val=""/>
+      <w:lvlJc w:val="left"/>
+      <w:pPr>
+        <w:ind w:left="0" w:hanging="0"/>
+      </w:pPr>
+    </w:lvl>
+    <w:lvl w:ilvl="2">
+      <w:start w:val="1"/>
+      <w:numFmt w:val="none"/>
+      <w:suff w:val="nothing"/>
+      <w:lvlText w:val=""/>
+      <w:lvlJc w:val="left"/>
+      <w:pPr>
+        <w:ind w:left="0" w:hanging="0"/>
+      </w:pPr>
+    </w:lvl>
+    <w:lvl w:ilvl="3">
+      <w:start w:val="1"/>
+      <w:numFmt w:val="none"/>
+      <w:suff w:val="nothing"/>
+      <w:lvlText w:val=""/>
+      <w:lvlJc w:val="left"/>
+      <w:pPr>
+        <w:ind w:left="0" w:hanging="0"/>
+      </w:pPr>
+    </w:lvl>
+    <w:lvl w:ilvl="4">
+      <w:start w:val="1"/>
+      <w:numFmt w:val="none"/>
+      <w:suff w:val="nothing"/>
+      <w:lvlText w:val=""/>
+      <w:lvlJc w:val="left"/>
+      <w:pPr>
+        <w:ind w:left="0" w:hanging="0"/>
+      </w:pPr>
+    </w:lvl>
+    <w:lvl w:ilvl="5">
+      <w:start w:val="1"/>
+      <w:numFmt w:val="none"/>
+      <w:suff w:val="nothing"/>
+      <w:lvlText w:val=""/>
+      <w:lvlJc w:val="left"/>
+      <w:pPr>
+        <w:ind w:left="0" w:hanging="0"/>
+      </w:pPr>
+    </w:lvl>
+    <w:lvl w:ilvl="6">
+      <w:start w:val="1"/>
+      <w:numFmt w:val="none"/>
+      <w:suff w:val="nothing"/>
+      <w:lvlText w:val=""/>
+      <w:lvlJc w:val="left"/>
+      <w:pPr>
+        <w:ind w:left="0" w:hanging="0"/>
+      </w:pPr>
+    </w:lvl>
+    <w:lvl w:ilvl="7">
+      <w:start w:val="1"/>
+      <w:numFmt w:val="none"/>
+      <w:suff w:val="nothing"/>
+      <w:lvlText w:val=""/>
+      <w:lvlJc w:val="left"/>
+      <w:pPr>
+        <w:ind w:left="0" w:hanging="0"/>
+      </w:pPr>
+    </w:lvl>
+    <w:lvl w:ilvl="8">
+      <w:start w:val="1"/>
+      <w:numFmt w:val="none"/>
+      <w:suff w:val="nothing"/>
+      <w:lvlText w:val=""/>
+      <w:lvlJc w:val="left"/>
+      <w:pPr>
+        <w:ind w:left="0" w:hanging="0"/>
+      </w:pPr>
+    </w:lvl>
+  </w:abstractNum>
+  <w:num w:numId="1">
+    <w:abstractNumId w:val="1"/>
+  </w:num>
+  <w:num w:numId="2">
+    <w:abstractNumId w:val="2"/>
+  </w:num>
+  <w:num w:numId="3">
+    <w:abstractNumId w:val="3"/>
+  </w:num>
+</w:numbering>
+</file>
+
 <file path=word/styles.xml><?xml version="1.0" encoding="utf-8"?>
 <w:styles xmlns:w="http://schemas.openxmlformats.org/wordprocessingml/2006/main" xmlns:w14="http://schemas.microsoft.com/office/word/2010/wordml" xmlns:mc="http://schemas.openxmlformats.org/markup-compatibility/2006" mc:Ignorable="w14">
   <w:docDefaults>
     <w:rPrDefault>
       <w:rPr>
         <w:rFonts w:ascii="Calibri" w:hAnsi="Calibri" w:eastAsia="Calibri" w:cs="" w:asciiTheme="minorHAnsi" w:cstheme="minorBidi" w:eastAsiaTheme="minorHAnsi" w:hAnsiTheme="minorHAnsi"/>
-        <w:sz w:val="22"/>
         <w:szCs w:val="22"/>
         <w:lang w:val="es-EC" w:eastAsia="en-US" w:bidi="ar-SA"/>
       </w:rPr>
@@ -562,7 +1375,7 @@
     </w:pPr>
     <w:rPr>
       <w:rFonts w:ascii="Calibri" w:hAnsi="Calibri" w:eastAsia="Calibri" w:cs="" w:asciiTheme="minorHAnsi" w:cstheme="minorBidi" w:eastAsiaTheme="minorHAnsi" w:hAnsiTheme="minorHAnsi"/>
-      <w:color w:val="auto"/>
+      <w:color w:val="00000A"/>
       <w:kern w:val="0"/>
       <w:sz w:val="22"/>
       <w:szCs w:val="22"/>
@@ -576,6 +1389,21 @@
     <w:unhideWhenUsed/>
     <w:qFormat/>
     <w:rPr/>
+  </w:style>
+  <w:style w:type="character" w:styleId="EnlacedeInternet">
+    <w:name w:val="Enlace de Internet"/>
+    <w:rPr>
+      <w:color w:val="000080"/>
+      <w:u w:val="single"/>
+      <w:lang w:val="zxx" w:eastAsia="zxx" w:bidi="zxx"/>
+    </w:rPr>
+  </w:style>
+  <w:style w:type="character" w:styleId="Vietas">
+    <w:name w:val="Viñetas"/>
+    <w:qFormat/>
+    <w:rPr>
+      <w:rFonts w:ascii="OpenSymbol" w:hAnsi="OpenSymbol" w:eastAsia="OpenSymbol" w:cs="OpenSymbol"/>
+    </w:rPr>
   </w:style>
   <w:style w:type="paragraph" w:styleId="Ttulo">
     <w:name w:val="Título"/>

</xml_diff>

<commit_message>
Se agrega ventajas, desventajas NoSQL y conclusiones a la presentación. Se modifica contenido de archivo de resumen.
</commit_message>
<xml_diff>
--- a/Bases Relacionales y NO Relacionales.docx
+++ b/Bases Relacionales y NO Relacionales.docx
@@ -89,30 +89,21 @@
           <w:b/>
           <w:bCs/>
         </w:rPr>
-        <w:t>B</w:t>
-      </w:r>
-      <w:r>
+        <w:t>Bases Relacionales (SQL)</w:t>
+      </w:r>
+    </w:p>
+    <w:p>
+      <w:pPr>
         <w:rPr>
           <w:b/>
           <w:bCs/>
         </w:rPr>
-        <w:t>ases Relacionales (SQL)</w:t>
-      </w:r>
-      <w:bookmarkStart w:id="0" w:name="_GoBack"/>
-      <w:bookmarkEnd w:id="0"/>
-    </w:p>
-    <w:p>
-      <w:pPr>
+      </w:pPr>
+      <w:r>
         <w:rPr>
           <w:b/>
           <w:bCs/>
         </w:rPr>
-      </w:pPr>
-      <w:r>
-        <w:rPr>
-          <w:b/>
-          <w:bCs/>
-        </w:rPr>
         <w:t>Definición</w:t>
       </w:r>
     </w:p>
@@ -121,10 +112,7 @@
         <w:jc w:val="both"/>
       </w:pPr>
       <w:r>
-        <w:t xml:space="preserve">Son bases de datos que se basan en un lenguaje de consulta estructurada. </w:t>
-      </w:r>
-      <w:r>
-        <w:t xml:space="preserve">Una de sus características es el manejo del </w:t>
+        <w:t xml:space="preserve">Son bases de datos que se basan en un lenguaje de consulta estructurada. Una de sus características es el manejo del </w:t>
       </w:r>
       <w:r>
         <w:rPr>
@@ -222,10 +210,7 @@
       </w:r>
       <w:proofErr w:type="spellEnd"/>
       <w:r>
-        <w:t>, o se hace la operación ente</w:t>
-      </w:r>
-      <w:r>
-        <w:t xml:space="preserve">ra o no se la hace, se usa </w:t>
+        <w:t xml:space="preserve">, o se hace la operación entera o no se la hace, se usa </w:t>
       </w:r>
       <w:proofErr w:type="spellStart"/>
       <w:r>
@@ -295,10 +280,7 @@
         </w:numPr>
       </w:pPr>
       <w:r>
-        <w:t>SQL, es conveniente con datos estructurados, pero usar la</w:t>
-      </w:r>
-      <w:r>
-        <w:t xml:space="preserve"> información con otros tipos de estructura es dificultoso.</w:t>
+        <w:t>SQL, es conveniente con datos estructurados, pero usar la información con otros tipos de estructura es dificultoso.</w:t>
       </w:r>
     </w:p>
     <w:p>
@@ -328,13 +310,8 @@
         </w:numPr>
       </w:pPr>
       <w:r>
-        <w:t xml:space="preserve">Lento para escritura con respecto a la </w:t>
-      </w:r>
-      <w:proofErr w:type="spellStart"/>
-      <w:r>
-        <w:t>NoSQL</w:t>
-      </w:r>
-      <w:proofErr w:type="spellEnd"/>
+        <w:t>Lento para escritura con respecto a la NoSQL</w:t>
+      </w:r>
     </w:p>
     <w:p>
       <w:pPr>
@@ -404,50 +381,37 @@
       </w:r>
     </w:p>
     <w:p/>
-    <w:p>
-      <w:pPr>
-        <w:rPr>
-          <w:b/>
-        </w:rPr>
-      </w:pPr>
-      <w:r>
-        <w:rPr>
-          <w:b/>
-        </w:rPr>
+    <w:p/>
+    <w:p>
+      <w:pPr>
+        <w:rPr>
+          <w:b/>
+        </w:rPr>
+      </w:pPr>
+      <w:r>
+        <w:rPr>
+          <w:b/>
+        </w:rPr>
+        <w:lastRenderedPageBreak/>
         <w:t>B</w:t>
       </w:r>
       <w:r>
         <w:rPr>
           <w:b/>
         </w:rPr>
-        <w:t>ases de datos NO Relacionales (</w:t>
-      </w:r>
-      <w:proofErr w:type="spellStart"/>
-      <w:r>
-        <w:rPr>
-          <w:b/>
-        </w:rPr>
-        <w:t>NoSQL</w:t>
-      </w:r>
-      <w:proofErr w:type="spellEnd"/>
-      <w:r>
-        <w:rPr>
-          <w:b/>
-        </w:rPr>
-        <w:t>)</w:t>
-      </w:r>
-    </w:p>
-    <w:p>
-      <w:pPr>
-        <w:rPr>
-          <w:b/>
-        </w:rPr>
-      </w:pPr>
-      <w:r>
-        <w:rPr>
-          <w:b/>
-        </w:rPr>
-        <w:lastRenderedPageBreak/>
+        <w:t>ases de datos NO Relacionales (NoSQL)</w:t>
+      </w:r>
+    </w:p>
+    <w:p>
+      <w:pPr>
+        <w:rPr>
+          <w:b/>
+        </w:rPr>
+      </w:pPr>
+      <w:r>
+        <w:rPr>
+          <w:b/>
+        </w:rPr>
         <w:t xml:space="preserve">Definición </w:t>
       </w:r>
     </w:p>
@@ -455,21 +419,12 @@
       <w:r>
         <w:t xml:space="preserve">Conocidas como </w:t>
       </w:r>
-      <w:proofErr w:type="spellStart"/>
       <w:r>
         <w:rPr>
           <w:b/>
           <w:bCs/>
         </w:rPr>
-        <w:t>NoSQL</w:t>
-      </w:r>
-      <w:proofErr w:type="spellEnd"/>
-      <w:r>
-        <w:rPr>
-          <w:b/>
-          <w:bCs/>
-        </w:rPr>
-        <w:t>,</w:t>
+        <w:t>NoSQL,</w:t>
       </w:r>
       <w:r>
         <w:t xml:space="preserve"> es una clase de sistemas de gestión de bases de datos que no usan </w:t>
@@ -508,8 +463,9 @@
           <w:lang w:val="es-ES"/>
         </w:rPr>
       </w:pPr>
-    </w:p>
-    <w:p/>
+      <w:bookmarkStart w:id="0" w:name="_GoBack"/>
+      <w:bookmarkEnd w:id="0"/>
+    </w:p>
     <w:p>
       <w:pPr>
         <w:rPr>
@@ -525,203 +481,71 @@
     </w:p>
     <w:p>
       <w:pPr>
-        <w:pStyle w:val="Prrafodelista"/>
         <w:numPr>
           <w:ilvl w:val="0"/>
-          <w:numId w:val="5"/>
+          <w:numId w:val="2"/>
         </w:numPr>
-        <w:spacing w:after="4" w:line="202" w:lineRule="atLeast"/>
-        <w:ind w:right="41"/>
-        <w:jc w:val="both"/>
-        <w:rPr>
-          <w:lang w:val="es-ES"/>
-        </w:rPr>
-      </w:pPr>
-      <w:r>
-        <w:rPr>
-          <w:rFonts w:eastAsia="Times New Roman" w:cs="Times New Roman"/>
-          <w:bCs/>
-          <w:color w:val="181717"/>
-          <w:lang w:val="es-ES" w:eastAsia="es-EC"/>
-        </w:rPr>
-        <w:t xml:space="preserve">Las </w:t>
-      </w:r>
-      <w:proofErr w:type="spellStart"/>
-      <w:r>
-        <w:rPr>
-          <w:rFonts w:eastAsia="Times New Roman" w:cs="Times New Roman"/>
-          <w:bCs/>
-          <w:color w:val="181717"/>
-          <w:lang w:val="es-ES" w:eastAsia="es-EC"/>
-        </w:rPr>
-        <w:t>NoSQL</w:t>
-      </w:r>
-      <w:proofErr w:type="spellEnd"/>
-      <w:r>
-        <w:rPr>
-          <w:rFonts w:eastAsia="Times New Roman" w:cs="Times New Roman"/>
-          <w:bCs/>
-          <w:color w:val="181717"/>
-          <w:lang w:val="es-ES" w:eastAsia="es-EC"/>
-        </w:rPr>
-        <w:t xml:space="preserve"> manejan datos no estructurados tales como: archivos de procesamiento de texto, correo electrónico, multimedia y las redes sociales eficientemente.</w:t>
-      </w:r>
-    </w:p>
-    <w:p>
-      <w:pPr>
-        <w:pStyle w:val="Prrafodelista"/>
+      </w:pPr>
+      <w:r>
+        <w:t>Ma</w:t>
+      </w:r>
+      <w:r>
+        <w:t>nejan datos no estructurados tales como: archivos de procesamiento de texto, correo electrónico, multimedia y las redes sociales eficientemente.</w:t>
+      </w:r>
+    </w:p>
+    <w:p>
+      <w:pPr>
         <w:numPr>
           <w:ilvl w:val="0"/>
-          <w:numId w:val="5"/>
+          <w:numId w:val="2"/>
         </w:numPr>
-        <w:spacing w:after="4" w:line="202" w:lineRule="atLeast"/>
-        <w:ind w:right="41"/>
-        <w:jc w:val="both"/>
-        <w:rPr>
-          <w:lang w:val="es-ES"/>
-        </w:rPr>
-      </w:pPr>
-      <w:r>
-        <w:rPr>
-          <w:rFonts w:eastAsia="Times New Roman" w:cs="Times New Roman"/>
-          <w:bCs/>
-          <w:color w:val="181717"/>
-          <w:lang w:val="es-ES" w:eastAsia="es-EC"/>
-        </w:rPr>
+      </w:pPr>
+      <w:r>
         <w:t>Son más fáciles de usar para muchos desarrolladores que no están familiarizados con el lenguaje de consulta estructurado.</w:t>
       </w:r>
     </w:p>
     <w:p>
       <w:pPr>
-        <w:pStyle w:val="Prrafodelista"/>
         <w:numPr>
           <w:ilvl w:val="0"/>
-          <w:numId w:val="5"/>
+          <w:numId w:val="2"/>
         </w:numPr>
-        <w:spacing w:after="4" w:line="202" w:lineRule="atLeast"/>
-        <w:ind w:right="41"/>
-        <w:jc w:val="both"/>
-        <w:rPr>
-          <w:lang w:val="es-ES"/>
-        </w:rPr>
-      </w:pPr>
-      <w:r>
-        <w:rPr>
-          <w:rFonts w:eastAsia="Times New Roman" w:cs="Times New Roman"/>
-          <w:bCs/>
-          <w:color w:val="181717"/>
-          <w:lang w:val="es-ES" w:eastAsia="es-EC"/>
-        </w:rPr>
-        <w:t xml:space="preserve">Algunas bases de datos </w:t>
-      </w:r>
-      <w:proofErr w:type="spellStart"/>
-      <w:r>
-        <w:rPr>
-          <w:rFonts w:eastAsia="Times New Roman" w:cs="Times New Roman"/>
-          <w:bCs/>
-          <w:color w:val="181717"/>
-          <w:lang w:val="es-ES" w:eastAsia="es-EC"/>
-        </w:rPr>
-        <w:t>NoSQL</w:t>
-      </w:r>
-      <w:proofErr w:type="spellEnd"/>
-      <w:r>
-        <w:rPr>
-          <w:rFonts w:eastAsia="Times New Roman" w:cs="Times New Roman"/>
-          <w:bCs/>
-          <w:color w:val="181717"/>
-          <w:lang w:val="es-ES" w:eastAsia="es-EC"/>
-        </w:rPr>
-        <w:t xml:space="preserve"> pueden funcionar en un entorno distribuido. </w:t>
-      </w:r>
-    </w:p>
-    <w:p>
-      <w:pPr>
-        <w:pStyle w:val="Prrafodelista"/>
+      </w:pPr>
+      <w:r>
+        <w:t>Algunas bases de datos NoSQL pueden funcionar en un entorno distribuido. </w:t>
+      </w:r>
+    </w:p>
+    <w:p>
+      <w:pPr>
         <w:numPr>
           <w:ilvl w:val="0"/>
-          <w:numId w:val="5"/>
+          <w:numId w:val="2"/>
         </w:numPr>
-        <w:spacing w:after="4" w:line="202" w:lineRule="atLeast"/>
-        <w:ind w:right="41"/>
-        <w:jc w:val="both"/>
-        <w:rPr>
-          <w:lang w:val="es-ES"/>
-        </w:rPr>
-      </w:pPr>
-      <w:r>
-        <w:rPr>
-          <w:lang w:val="es-ES"/>
-        </w:rPr>
-        <w:t>Los usuarios podrían escalar una única base de datos al ejecutarla en máquinas adicionales de bajo costo</w:t>
-      </w:r>
-      <w:r>
-        <w:rPr>
-          <w:lang w:val="es-ES"/>
-        </w:rPr>
-        <w:t>.</w:t>
-      </w:r>
-    </w:p>
-    <w:p>
-      <w:pPr>
-        <w:pStyle w:val="Prrafodelista"/>
+      </w:pPr>
+      <w:r>
+        <w:t>Los usuarios podrían escalar una única base de datos al ejecutarla en máquinas adicionales de bajo costo.</w:t>
+      </w:r>
+    </w:p>
+    <w:p>
+      <w:pPr>
         <w:numPr>
           <w:ilvl w:val="0"/>
-          <w:numId w:val="5"/>
+          <w:numId w:val="2"/>
         </w:numPr>
-        <w:spacing w:after="4" w:line="202" w:lineRule="atLeast"/>
-        <w:ind w:right="41"/>
-        <w:jc w:val="both"/>
-        <w:rPr>
-          <w:lang w:val="es-ES"/>
-        </w:rPr>
-      </w:pPr>
-      <w:r>
-        <w:rPr>
-          <w:lang w:val="es-ES"/>
-        </w:rPr>
-        <w:t>P</w:t>
-      </w:r>
-      <w:r>
-        <w:rPr>
-          <w:lang w:val="es-ES"/>
-        </w:rPr>
-        <w:t>ermiten un mejor rendimiento para las aplicaciones con grandes cantidades de datos.</w:t>
-      </w:r>
-    </w:p>
-    <w:p>
-      <w:pPr>
-        <w:pStyle w:val="Prrafodelista"/>
+      </w:pPr>
+      <w:r>
+        <w:t>Permiten un mejor rendimiento para las aplicaciones con grandes cantidades de datos.</w:t>
+      </w:r>
+    </w:p>
+    <w:p>
+      <w:pPr>
         <w:numPr>
           <w:ilvl w:val="0"/>
-          <w:numId w:val="5"/>
+          <w:numId w:val="2"/>
         </w:numPr>
-        <w:spacing w:after="4" w:line="202" w:lineRule="atLeast"/>
-        <w:ind w:right="41"/>
-        <w:jc w:val="both"/>
-        <w:rPr>
-          <w:lang w:val="es-ES"/>
-        </w:rPr>
-      </w:pPr>
-      <w:r>
-        <w:rPr>
-          <w:lang w:val="es-ES"/>
-        </w:rPr>
-        <w:t xml:space="preserve">Las bases de datos </w:t>
-      </w:r>
-      <w:proofErr w:type="spellStart"/>
-      <w:r>
-        <w:rPr>
-          <w:lang w:val="es-ES"/>
-        </w:rPr>
-        <w:t>NoSQL</w:t>
-      </w:r>
-      <w:proofErr w:type="spellEnd"/>
-      <w:r>
-        <w:rPr>
-          <w:lang w:val="es-ES"/>
-        </w:rPr>
-        <w:t xml:space="preserve"> generalmente procesan datos más rápido que las bases de datos relacionales.</w:t>
+      </w:pPr>
+      <w:r>
+        <w:t>Las bases de datos NoSQL generalmente procesan datos más rápido que las bases de datos relacionales.</w:t>
       </w:r>
     </w:p>
     <w:p>
@@ -760,130 +584,42 @@
     </w:p>
     <w:p>
       <w:pPr>
-        <w:pStyle w:val="Prrafodelista"/>
         <w:numPr>
           <w:ilvl w:val="0"/>
-          <w:numId w:val="5"/>
+          <w:numId w:val="2"/>
         </w:numPr>
-        <w:spacing w:after="4" w:line="202" w:lineRule="atLeast"/>
-        <w:ind w:right="41"/>
-        <w:rPr>
-          <w:rFonts w:eastAsia="Times New Roman" w:cs="Times New Roman"/>
-          <w:bCs/>
-          <w:color w:val="181717"/>
-          <w:lang w:val="es-ES" w:eastAsia="es-EC"/>
-        </w:rPr>
-      </w:pPr>
-      <w:r>
-        <w:rPr>
-          <w:rFonts w:eastAsia="Times New Roman" w:cs="Times New Roman"/>
-          <w:bCs/>
-          <w:color w:val="181717"/>
-          <w:lang w:val="es-ES" w:eastAsia="es-EC"/>
-        </w:rPr>
-        <w:t xml:space="preserve">No todas las bases de datos </w:t>
-      </w:r>
-      <w:proofErr w:type="spellStart"/>
-      <w:r>
-        <w:rPr>
-          <w:rFonts w:eastAsia="Times New Roman" w:cs="Times New Roman"/>
-          <w:bCs/>
-          <w:color w:val="181717"/>
-          <w:lang w:val="es-ES" w:eastAsia="es-EC"/>
-        </w:rPr>
-        <w:t>NoSQL</w:t>
-      </w:r>
-      <w:proofErr w:type="spellEnd"/>
-      <w:r>
-        <w:rPr>
-          <w:rFonts w:eastAsia="Times New Roman" w:cs="Times New Roman"/>
-          <w:bCs/>
-          <w:color w:val="181717"/>
-          <w:lang w:val="es-ES" w:eastAsia="es-EC"/>
-        </w:rPr>
-        <w:t xml:space="preserve"> contemplan atomicidad de las instrucciones </w:t>
-      </w:r>
-      <w:r>
-        <w:rPr>
-          <w:rFonts w:eastAsia="Times New Roman" w:cs="Times New Roman"/>
-          <w:bCs/>
-          <w:color w:val="181717"/>
-          <w:lang w:val="es-ES" w:eastAsia="es-EC"/>
-        </w:rPr>
-        <w:t xml:space="preserve">e </w:t>
-      </w:r>
-      <w:r>
-        <w:rPr>
-          <w:rFonts w:eastAsia="Times New Roman" w:cs="Times New Roman"/>
-          <w:bCs/>
-          <w:color w:val="181717"/>
-          <w:lang w:val="es-ES" w:eastAsia="es-EC"/>
-        </w:rPr>
-        <w:t>integridad de los datos</w:t>
-      </w:r>
-      <w:r>
-        <w:rPr>
-          <w:rFonts w:eastAsia="Times New Roman" w:cs="Times New Roman"/>
-          <w:bCs/>
-          <w:color w:val="181717"/>
-          <w:lang w:val="es-ES" w:eastAsia="es-EC"/>
-        </w:rPr>
-        <w:t xml:space="preserve"> como las bases de datos relacionales.</w:t>
-      </w:r>
-    </w:p>
-    <w:p>
-      <w:pPr>
-        <w:pStyle w:val="Prrafodelista"/>
+      </w:pPr>
+      <w:r>
+        <w:t>No todas las bases de datos NoSQL contemplan atomicidad de las instrucciones e integridad de los datos como las bases de datos relacionales.</w:t>
+      </w:r>
+    </w:p>
+    <w:p>
+      <w:pPr>
         <w:numPr>
           <w:ilvl w:val="0"/>
-          <w:numId w:val="5"/>
+          <w:numId w:val="2"/>
         </w:numPr>
-        <w:spacing w:after="4" w:line="202" w:lineRule="atLeast"/>
-        <w:ind w:right="41"/>
-        <w:rPr>
-          <w:rFonts w:eastAsia="Times New Roman" w:cs="Times New Roman"/>
-          <w:bCs/>
-          <w:color w:val="181717"/>
-          <w:lang w:val="es-ES" w:eastAsia="es-EC"/>
-        </w:rPr>
-      </w:pPr>
-      <w:r>
-        <w:rPr>
-          <w:rFonts w:eastAsia="Times New Roman" w:cs="Times New Roman"/>
-          <w:bCs/>
-          <w:color w:val="181717"/>
-          <w:lang w:val="es-ES" w:eastAsia="es-EC"/>
-        </w:rPr>
+      </w:pPr>
+      <w:r>
         <w:t>Problemas de compatibilidad entre instrucciones SQL.</w:t>
       </w:r>
     </w:p>
     <w:p>
       <w:pPr>
-        <w:pStyle w:val="Prrafodelista"/>
         <w:numPr>
           <w:ilvl w:val="0"/>
-          <w:numId w:val="5"/>
+          <w:numId w:val="2"/>
         </w:numPr>
-        <w:spacing w:after="4" w:line="202" w:lineRule="atLeast"/>
-        <w:ind w:right="41"/>
-        <w:rPr>
-          <w:rFonts w:eastAsia="Times New Roman" w:cs="Times New Roman"/>
-          <w:bCs/>
-          <w:color w:val="181717"/>
-          <w:lang w:val="es-ES" w:eastAsia="es-EC"/>
-        </w:rPr>
-      </w:pPr>
-      <w:r>
-        <w:rPr>
-          <w:rFonts w:eastAsia="Times New Roman" w:cs="Times New Roman"/>
-          <w:bCs/>
-          <w:color w:val="181717"/>
-          <w:lang w:val="es-ES" w:eastAsia="es-EC"/>
-        </w:rPr>
+      </w:pPr>
+      <w:r>
         <w:t>Suelen tener herramientas de administración no muy usables o se accede por consola.</w:t>
       </w:r>
     </w:p>
-    <w:p/>
+    <w:p>
+      <w:pPr>
+        <w:ind w:left="720"/>
+      </w:pPr>
+    </w:p>
     <w:p>
       <w:pPr>
         <w:rPr>
@@ -953,6 +689,16 @@
     </w:p>
     <w:p>
       <w:pPr>
+        <w:pStyle w:val="Prrafodelista"/>
+      </w:pPr>
+    </w:p>
+    <w:p>
+      <w:pPr>
+        <w:pStyle w:val="Prrafodelista"/>
+      </w:pPr>
+    </w:p>
+    <w:p>
+      <w:pPr>
         <w:rPr>
           <w:b/>
         </w:rPr>
@@ -962,6 +708,135 @@
           <w:b/>
         </w:rPr>
         <w:t>Resumen o Conclusión</w:t>
+      </w:r>
+    </w:p>
+    <w:p>
+      <w:pPr>
+        <w:spacing w:line="240" w:lineRule="auto"/>
+        <w:jc w:val="both"/>
+        <w:rPr>
+          <w:rFonts w:ascii="Times New Roman" w:eastAsia="Times New Roman" w:hAnsi="Times New Roman" w:cs="Times New Roman"/>
+          <w:color w:val="auto"/>
+          <w:sz w:val="24"/>
+          <w:szCs w:val="24"/>
+        </w:rPr>
+      </w:pPr>
+      <w:r>
+        <w:rPr>
+          <w:rFonts w:ascii="Calibri" w:eastAsia="Times New Roman" w:hAnsi="Calibri" w:cs="Times New Roman"/>
+        </w:rPr>
+        <w:t xml:space="preserve">De acuerdo a la cantidad de datos que maneja ciertas organizaciones o empresas, ha surgido las bases de datos no relacionales NoSQL, las mismas que presenta ciertas ventajas y desventajas respecto a las bases de datos relacionales o SQL </w:t>
+      </w:r>
+      <w:proofErr w:type="gramStart"/>
+      <w:r>
+        <w:rPr>
+          <w:rFonts w:ascii="Calibri" w:eastAsia="Times New Roman" w:hAnsi="Calibri" w:cs="Times New Roman"/>
+        </w:rPr>
+        <w:t>como</w:t>
+      </w:r>
+      <w:proofErr w:type="gramEnd"/>
+      <w:r>
+        <w:rPr>
+          <w:rFonts w:ascii="Calibri" w:eastAsia="Times New Roman" w:hAnsi="Calibri" w:cs="Times New Roman"/>
+        </w:rPr>
+        <w:t xml:space="preserve"> por ejemplo</w:t>
+      </w:r>
+      <w:r>
+        <w:rPr>
+          <w:rFonts w:ascii="Calibri" w:eastAsia="Times New Roman" w:hAnsi="Calibri" w:cs="Times New Roman"/>
+        </w:rPr>
+        <w:t>,</w:t>
+      </w:r>
+      <w:r>
+        <w:rPr>
+          <w:rFonts w:ascii="Calibri" w:eastAsia="Times New Roman" w:hAnsi="Calibri" w:cs="Times New Roman"/>
+        </w:rPr>
+        <w:t xml:space="preserve"> la rapidez procesar grandes </w:t>
+      </w:r>
+      <w:r>
+        <w:rPr>
+          <w:rFonts w:ascii="Calibri" w:eastAsia="Times New Roman" w:hAnsi="Calibri" w:cs="Times New Roman"/>
+        </w:rPr>
+        <w:lastRenderedPageBreak/>
+        <w:t>cantidades de datos, sin embargo carece de un factor importante que es la atomicidad e integridad de los datos.</w:t>
+      </w:r>
+    </w:p>
+    <w:p>
+      <w:pPr>
+        <w:spacing w:line="240" w:lineRule="auto"/>
+        <w:jc w:val="both"/>
+        <w:rPr>
+          <w:rFonts w:ascii="Times New Roman" w:eastAsia="Times New Roman" w:hAnsi="Times New Roman" w:cs="Times New Roman"/>
+          <w:color w:val="auto"/>
+          <w:sz w:val="24"/>
+          <w:szCs w:val="24"/>
+        </w:rPr>
+      </w:pPr>
+      <w:r>
+        <w:rPr>
+          <w:rFonts w:ascii="Calibri" w:eastAsia="Times New Roman" w:hAnsi="Calibri" w:cs="Times New Roman"/>
+        </w:rPr>
+        <w:t xml:space="preserve">Los criterios clave a considerar cuando se evalúan estas tecnologías son el modelo de datos, el modelo de consulta, el modelo de consistencia y las API, así como el respaldo comercial y la fortaleza de la comunidad. </w:t>
+      </w:r>
+    </w:p>
+    <w:p>
+      <w:pPr>
+        <w:spacing w:line="240" w:lineRule="auto"/>
+        <w:jc w:val="both"/>
+        <w:rPr>
+          <w:rFonts w:ascii="Times New Roman" w:eastAsia="Times New Roman" w:hAnsi="Times New Roman" w:cs="Times New Roman"/>
+          <w:color w:val="auto"/>
+          <w:sz w:val="24"/>
+          <w:szCs w:val="24"/>
+        </w:rPr>
+      </w:pPr>
+      <w:proofErr w:type="spellStart"/>
+      <w:r>
+        <w:rPr>
+          <w:rFonts w:ascii="Calibri" w:eastAsia="Times New Roman" w:hAnsi="Calibri" w:cs="Times New Roman"/>
+        </w:rPr>
+        <w:t>MongoDB</w:t>
+      </w:r>
+      <w:proofErr w:type="spellEnd"/>
+      <w:r>
+        <w:rPr>
+          <w:rFonts w:ascii="Calibri" w:eastAsia="Times New Roman" w:hAnsi="Calibri" w:cs="Times New Roman"/>
+        </w:rPr>
+        <w:t xml:space="preserve"> es una de las bases de datos NoSQL que cumple con la mayoría de criterios antes indicados.</w:t>
+      </w:r>
+    </w:p>
+    <w:p>
+      <w:pPr>
+        <w:spacing w:line="240" w:lineRule="auto"/>
+        <w:jc w:val="both"/>
+        <w:rPr>
+          <w:rFonts w:ascii="Times New Roman" w:eastAsia="Times New Roman" w:hAnsi="Times New Roman" w:cs="Times New Roman"/>
+          <w:color w:val="auto"/>
+          <w:sz w:val="24"/>
+          <w:szCs w:val="24"/>
+        </w:rPr>
+      </w:pPr>
+      <w:r>
+        <w:rPr>
+          <w:rFonts w:ascii="Calibri" w:eastAsia="Times New Roman" w:hAnsi="Calibri" w:cs="Times New Roman"/>
+        </w:rPr>
+        <w:t xml:space="preserve">No se puede definir cuál de las bases de datos es la mejor, ya que ambas son importantes y se pueden usar dependiendo para que se lo va a usar. </w:t>
+      </w:r>
+    </w:p>
+    <w:p>
+      <w:pPr>
+        <w:rPr>
+          <w:b/>
+        </w:rPr>
+      </w:pPr>
+      <w:r>
+        <w:rPr>
+          <w:rFonts w:ascii="Times New Roman" w:eastAsia="Times New Roman" w:hAnsi="Times New Roman" w:cs="Times New Roman"/>
+          <w:color w:val="auto"/>
+          <w:sz w:val="24"/>
+          <w:szCs w:val="24"/>
+        </w:rPr>
+        <w:br/>
       </w:r>
     </w:p>
     <w:sectPr>
@@ -998,7 +873,7 @@
         <v:path o:extrusionok="f" gradientshapeok="t" o:connecttype="rect"/>
         <o:lock v:ext="edit" aspectratio="t"/>
       </v:shapetype>
-      <v:shape id="_x0000_i1029" type="#_x0000_t75" style="width:11.5pt;height:11.5pt" o:bullet="t">
+      <v:shape id="_x0000_i1050" type="#_x0000_t75" style="width:11.7pt;height:11.7pt" o:bullet="t">
         <v:imagedata r:id="rId1" o:title="msoF1B0"/>
       </v:shape>
     </w:pict>
@@ -2487,6 +2362,24 @@
       <w:u w:val="single"/>
     </w:rPr>
   </w:style>
+  <w:style w:type="paragraph" w:styleId="NormalWeb">
+    <w:name w:val="Normal (Web)"/>
+    <w:basedOn w:val="Normal"/>
+    <w:uiPriority w:val="99"/>
+    <w:semiHidden/>
+    <w:unhideWhenUsed/>
+    <w:rsid w:val="00961CDB"/>
+    <w:pPr>
+      <w:spacing w:before="100" w:beforeAutospacing="1" w:after="100" w:afterAutospacing="1" w:line="240" w:lineRule="auto"/>
+    </w:pPr>
+    <w:rPr>
+      <w:rFonts w:ascii="Times New Roman" w:eastAsia="Times New Roman" w:hAnsi="Times New Roman" w:cs="Times New Roman"/>
+      <w:color w:val="auto"/>
+      <w:sz w:val="24"/>
+      <w:szCs w:val="24"/>
+      <w:lang w:val="en-US"/>
+    </w:rPr>
+  </w:style>
 </w:styles>
 </file>
 

</xml_diff>